<commit_message>
agrega opcion de direcion en peaje betania
</commit_message>
<xml_diff>
--- a/storage/app/public/docs/Betania.docx
+++ b/storage/app/public/docs/Betania.docx
@@ -142,13 +142,23 @@
           <w:szCs w:val="18"/>
         </w:rPr>
       </w:pPr>
-      <w:r>
-        <w:rPr>
-          <w:rFonts w:ascii="Consolas" w:hAnsi="Consolas"/>
-          <w:sz w:val="18"/>
-          <w:szCs w:val="18"/>
-        </w:rPr>
-        <w:t>Categoria: 1</w:t>
+      <w:proofErr w:type="spellStart"/>
+      <w:r>
+        <w:rPr>
+          <w:rFonts w:ascii="Consolas" w:hAnsi="Consolas"/>
+          <w:sz w:val="18"/>
+          <w:szCs w:val="18"/>
+        </w:rPr>
+        <w:t>Categoria</w:t>
+      </w:r>
+      <w:proofErr w:type="spellEnd"/>
+      <w:r>
+        <w:rPr>
+          <w:rFonts w:ascii="Consolas" w:hAnsi="Consolas"/>
+          <w:sz w:val="18"/>
+          <w:szCs w:val="18"/>
+        </w:rPr>
+        <w:t>: 1</w:t>
       </w:r>
     </w:p>
     <w:p>
@@ -182,7 +192,25 @@
           <w:sz w:val="18"/>
           <w:szCs w:val="18"/>
         </w:rPr>
-        <w:t>${value}</w:t>
+        <w:t>${</w:t>
+      </w:r>
+      <w:proofErr w:type="spellStart"/>
+      <w:r>
+        <w:rPr>
+          <w:rFonts w:ascii="Arial" w:hAnsi="Arial" w:cs="Arial"/>
+          <w:sz w:val="18"/>
+          <w:szCs w:val="18"/>
+        </w:rPr>
+        <w:t>value</w:t>
+      </w:r>
+      <w:proofErr w:type="spellEnd"/>
+      <w:r>
+        <w:rPr>
+          <w:rFonts w:ascii="Arial" w:hAnsi="Arial" w:cs="Arial"/>
+          <w:sz w:val="18"/>
+          <w:szCs w:val="18"/>
+        </w:rPr>
+        <w:t>}</w:t>
       </w:r>
     </w:p>
     <w:p>
@@ -242,7 +270,25 @@
           <w:sz w:val="18"/>
           <w:szCs w:val="18"/>
         </w:rPr>
-        <w:t>A${code}</w:t>
+        <w:t>A${</w:t>
+      </w:r>
+      <w:proofErr w:type="spellStart"/>
+      <w:r>
+        <w:rPr>
+          <w:rFonts w:ascii="Consolas" w:hAnsi="Consolas"/>
+          <w:sz w:val="18"/>
+          <w:szCs w:val="18"/>
+        </w:rPr>
+        <w:t>code</w:t>
+      </w:r>
+      <w:proofErr w:type="spellEnd"/>
+      <w:r>
+        <w:rPr>
+          <w:rFonts w:ascii="Consolas" w:hAnsi="Consolas"/>
+          <w:sz w:val="18"/>
+          <w:szCs w:val="18"/>
+        </w:rPr>
+        <w:t>}</w:t>
       </w:r>
       <w:r>
         <w:rPr>
@@ -262,13 +308,23 @@
           <w:szCs w:val="18"/>
         </w:rPr>
       </w:pPr>
-      <w:r>
-        <w:rPr>
-          <w:rFonts w:ascii="Consolas" w:hAnsi="Consolas"/>
-          <w:sz w:val="18"/>
-          <w:szCs w:val="18"/>
-        </w:rPr>
-        <w:t xml:space="preserve">Carril : </w:t>
+      <w:proofErr w:type="gramStart"/>
+      <w:r>
+        <w:rPr>
+          <w:rFonts w:ascii="Consolas" w:hAnsi="Consolas"/>
+          <w:sz w:val="18"/>
+          <w:szCs w:val="18"/>
+        </w:rPr>
+        <w:t>Carril :</w:t>
+      </w:r>
+      <w:proofErr w:type="gramEnd"/>
+      <w:r>
+        <w:rPr>
+          <w:rFonts w:ascii="Consolas" w:hAnsi="Consolas"/>
+          <w:sz w:val="18"/>
+          <w:szCs w:val="18"/>
+        </w:rPr>
+        <w:t xml:space="preserve"> </w:t>
       </w:r>
       <w:r>
         <w:rPr>
@@ -296,13 +352,41 @@
           <w:szCs w:val="18"/>
         </w:rPr>
       </w:pPr>
-      <w:r>
-        <w:rPr>
-          <w:rFonts w:ascii="Consolas" w:hAnsi="Consolas"/>
-          <w:sz w:val="18"/>
-          <w:szCs w:val="18"/>
-        </w:rPr>
-        <w:t xml:space="preserve">Linea de atencion al Usuario </w:t>
+      <w:proofErr w:type="spellStart"/>
+      <w:r>
+        <w:rPr>
+          <w:rFonts w:ascii="Consolas" w:hAnsi="Consolas"/>
+          <w:sz w:val="18"/>
+          <w:szCs w:val="18"/>
+        </w:rPr>
+        <w:t>Linea</w:t>
+      </w:r>
+      <w:proofErr w:type="spellEnd"/>
+      <w:r>
+        <w:rPr>
+          <w:rFonts w:ascii="Consolas" w:hAnsi="Consolas"/>
+          <w:sz w:val="18"/>
+          <w:szCs w:val="18"/>
+        </w:rPr>
+        <w:t xml:space="preserve"> de </w:t>
+      </w:r>
+      <w:proofErr w:type="spellStart"/>
+      <w:r>
+        <w:rPr>
+          <w:rFonts w:ascii="Consolas" w:hAnsi="Consolas"/>
+          <w:sz w:val="18"/>
+          <w:szCs w:val="18"/>
+        </w:rPr>
+        <w:t>atencion</w:t>
+      </w:r>
+      <w:proofErr w:type="spellEnd"/>
+      <w:r>
+        <w:rPr>
+          <w:rFonts w:ascii="Consolas" w:hAnsi="Consolas"/>
+          <w:sz w:val="18"/>
+          <w:szCs w:val="18"/>
+        </w:rPr>
+        <w:t xml:space="preserve"> al Usuario </w:t>
       </w:r>
     </w:p>
     <w:p>
@@ -320,7 +404,16 @@
           <w:sz w:val="18"/>
           <w:szCs w:val="18"/>
         </w:rPr>
-        <w:t>602 2359848</w:t>
+        <w:t xml:space="preserve">602 </w:t>
+      </w:r>
+      <w:proofErr w:type="gramStart"/>
+      <w:r>
+        <w:rPr>
+          <w:rFonts w:ascii="Arial" w:hAnsi="Arial" w:cs="Arial"/>
+          <w:sz w:val="18"/>
+          <w:szCs w:val="18"/>
+        </w:rPr>
+        <w:t>2359848</w:t>
       </w:r>
       <w:r>
         <w:rPr>
@@ -344,7 +437,16 @@
           <w:sz w:val="18"/>
           <w:szCs w:val="18"/>
         </w:rPr>
-        <w:t xml:space="preserve">Cel </w:t>
+        <w:t>Cel</w:t>
+      </w:r>
+      <w:proofErr w:type="gramEnd"/>
+      <w:r>
+        <w:rPr>
+          <w:rFonts w:ascii="Consolas" w:hAnsi="Consolas"/>
+          <w:sz w:val="18"/>
+          <w:szCs w:val="18"/>
+        </w:rPr>
+        <w:t xml:space="preserve"> </w:t>
       </w:r>
       <w:r>
         <w:rPr>
@@ -402,15 +504,33 @@
           <w:sz w:val="18"/>
           <w:szCs w:val="18"/>
         </w:rPr>
-        <w:t>Sentido TULUA</w:t>
-      </w:r>
-      <w:r>
-        <w:rPr>
-          <w:rFonts w:ascii="Consolas" w:hAnsi="Consolas"/>
-          <w:sz w:val="18"/>
-          <w:szCs w:val="18"/>
-        </w:rPr>
-        <w:t>-BUGA</w:t>
+        <w:t xml:space="preserve">Sentido </w:t>
+      </w:r>
+      <w:r>
+        <w:rPr>
+          <w:rFonts w:ascii="Consolas" w:hAnsi="Consolas"/>
+          <w:sz w:val="18"/>
+          <w:szCs w:val="18"/>
+        </w:rPr>
+        <w:t>${</w:t>
+      </w:r>
+      <w:proofErr w:type="spellStart"/>
+      <w:r>
+        <w:rPr>
+          <w:rFonts w:ascii="Consolas" w:hAnsi="Consolas"/>
+          <w:sz w:val="18"/>
+          <w:szCs w:val="18"/>
+        </w:rPr>
+        <w:t>direction</w:t>
+      </w:r>
+      <w:proofErr w:type="spellEnd"/>
+      <w:r>
+        <w:rPr>
+          <w:rFonts w:ascii="Consolas" w:hAnsi="Consolas"/>
+          <w:sz w:val="18"/>
+          <w:szCs w:val="18"/>
+        </w:rPr>
+        <w:t>}</w:t>
       </w:r>
     </w:p>
     <w:p>
@@ -422,13 +542,23 @@
           <w:szCs w:val="18"/>
         </w:rPr>
       </w:pPr>
-      <w:r>
-        <w:rPr>
-          <w:rFonts w:ascii="Consolas" w:hAnsi="Consolas"/>
-          <w:sz w:val="18"/>
-          <w:szCs w:val="18"/>
-        </w:rPr>
-        <w:t>Softuare por Thomas Instruments S.</w:t>
+      <w:proofErr w:type="spellStart"/>
+      <w:r>
+        <w:rPr>
+          <w:rFonts w:ascii="Consolas" w:hAnsi="Consolas"/>
+          <w:sz w:val="18"/>
+          <w:szCs w:val="18"/>
+        </w:rPr>
+        <w:t>Softuare</w:t>
+      </w:r>
+      <w:proofErr w:type="spellEnd"/>
+      <w:r>
+        <w:rPr>
+          <w:rFonts w:ascii="Consolas" w:hAnsi="Consolas"/>
+          <w:sz w:val="18"/>
+          <w:szCs w:val="18"/>
+        </w:rPr>
+        <w:t xml:space="preserve"> por Thomas Instruments S.</w:t>
       </w:r>
       <w:r>
         <w:rPr>
@@ -456,13 +586,23 @@
           <w:szCs w:val="18"/>
         </w:rPr>
       </w:pPr>
-      <w:r>
-        <w:rPr>
-          <w:rFonts w:ascii="Consolas" w:hAnsi="Consolas"/>
-          <w:sz w:val="18"/>
-          <w:szCs w:val="18"/>
-        </w:rPr>
-        <w:t xml:space="preserve">Nit: </w:t>
+      <w:proofErr w:type="spellStart"/>
+      <w:r>
+        <w:rPr>
+          <w:rFonts w:ascii="Consolas" w:hAnsi="Consolas"/>
+          <w:sz w:val="18"/>
+          <w:szCs w:val="18"/>
+        </w:rPr>
+        <w:t>Nit</w:t>
+      </w:r>
+      <w:proofErr w:type="spellEnd"/>
+      <w:r>
+        <w:rPr>
+          <w:rFonts w:ascii="Consolas" w:hAnsi="Consolas"/>
+          <w:sz w:val="18"/>
+          <w:szCs w:val="18"/>
+        </w:rPr>
+        <w:t xml:space="preserve">: </w:t>
       </w:r>
       <w:r>
         <w:rPr>

</xml_diff>

<commit_message>
Modifica y formatea la fecha de Betania
</commit_message>
<xml_diff>
--- a/storage/app/public/docs/Betania.docx
+++ b/storage/app/public/docs/Betania.docx
@@ -78,10 +78,11 @@
       <w:r>
         <w:rPr>
           <w:rFonts w:ascii="Consolas" w:hAnsi="Consolas" w:cs="Arial"/>
-          <w:sz w:val="18"/>
-          <w:szCs w:val="18"/>
-        </w:rPr>
-        <w:t>AGO</w:t>
+          <w:noProof/>
+          <w:sz w:val="18"/>
+          <w:szCs w:val="18"/>
+        </w:rPr>
+        <w:t>${dateM}</w:t>
       </w:r>
       <w:r>
         <w:rPr>
@@ -97,7 +98,25 @@
           <w:sz w:val="18"/>
           <w:szCs w:val="18"/>
         </w:rPr>
-        <w:t>07</w:t>
+        <w:t>${</w:t>
+      </w:r>
+      <w:proofErr w:type="spellStart"/>
+      <w:r>
+        <w:rPr>
+          <w:rFonts w:ascii="Arial" w:hAnsi="Arial" w:cs="Arial"/>
+          <w:sz w:val="18"/>
+          <w:szCs w:val="18"/>
+        </w:rPr>
+        <w:t>dateD</w:t>
+      </w:r>
+      <w:proofErr w:type="spellEnd"/>
+      <w:r>
+        <w:rPr>
+          <w:rFonts w:ascii="Arial" w:hAnsi="Arial" w:cs="Arial"/>
+          <w:sz w:val="18"/>
+          <w:szCs w:val="18"/>
+        </w:rPr>
+        <w:t>}</w:t>
       </w:r>
       <w:r>
         <w:rPr>
@@ -113,7 +132,33 @@
           <w:sz w:val="18"/>
           <w:szCs w:val="18"/>
         </w:rPr>
-        <w:t xml:space="preserve">2024 </w:t>
+        <w:t>${</w:t>
+      </w:r>
+      <w:proofErr w:type="spellStart"/>
+      <w:r>
+        <w:rPr>
+          <w:rFonts w:ascii="Arial" w:hAnsi="Arial" w:cs="Arial"/>
+          <w:sz w:val="18"/>
+          <w:szCs w:val="18"/>
+        </w:rPr>
+        <w:t>dateY</w:t>
+      </w:r>
+      <w:proofErr w:type="spellEnd"/>
+      <w:r>
+        <w:rPr>
+          <w:rFonts w:ascii="Arial" w:hAnsi="Arial" w:cs="Arial"/>
+          <w:sz w:val="18"/>
+          <w:szCs w:val="18"/>
+        </w:rPr>
+        <w:t>}</w:t>
+      </w:r>
+      <w:r>
+        <w:rPr>
+          <w:rFonts w:ascii="Arial" w:hAnsi="Arial" w:cs="Arial"/>
+          <w:sz w:val="18"/>
+          <w:szCs w:val="18"/>
+        </w:rPr>
+        <w:t xml:space="preserve"> </w:t>
       </w:r>
       <w:r>
         <w:rPr>
@@ -627,32 +672,6 @@
           <w:szCs w:val="18"/>
         </w:rPr>
         <w:t>"VIAL"</w:t>
-      </w:r>
-    </w:p>
-    <w:p>
-      <w:pPr>
-        <w:spacing w:after="0" w:line="240" w:lineRule="auto"/>
-        <w:rPr>
-          <w:rFonts w:ascii="Consolas" w:hAnsi="Consolas"/>
-          <w:sz w:val="18"/>
-          <w:szCs w:val="18"/>
-        </w:rPr>
-      </w:pPr>
-      <w:r>
-        <w:rPr>
-          <w:rFonts w:ascii="Consolas" w:hAnsi="Consolas"/>
-          <w:sz w:val="18"/>
-          <w:szCs w:val="18"/>
-        </w:rPr>
-        <w:t>${date}</w:t>
-      </w:r>
-      <w:r>
-        <w:rPr>
-          <w:rFonts w:ascii="Consolas" w:hAnsi="Consolas"/>
-          <w:sz w:val="18"/>
-          <w:szCs w:val="18"/>
-        </w:rPr>
-        <w:tab/>
       </w:r>
     </w:p>
     <w:p>
@@ -1278,7 +1297,6 @@
   <w:style w:type="character" w:default="1" w:styleId="Fuentedeprrafopredeter">
     <w:name w:val="Default Paragraph Font"/>
     <w:uiPriority w:val="1"/>
-    <w:semiHidden/>
     <w:unhideWhenUsed/>
   </w:style>
   <w:style w:type="table" w:default="1" w:styleId="Tablanormal">
@@ -1891,23 +1909,6 @@
 </file>
 
 <file path=customXml/item1.xml><?xml version="1.0" encoding="utf-8"?>
-<p:properties xmlns:p="http://schemas.microsoft.com/office/2006/metadata/properties" xmlns:xsi="http://www.w3.org/2001/XMLSchema-instance" xmlns:pc="http://schemas.microsoft.com/office/infopath/2007/PartnerControls">
-  <documentManagement>
-    <_activity xmlns="ca275adf-f23c-4f32-8513-00429225e3e2" xsi:nil="true"/>
-  </documentManagement>
-</p:properties>
-</file>
-
-<file path=customXml/item2.xml><?xml version="1.0" encoding="utf-8"?>
-<?mso-contentType ?>
-<FormTemplates xmlns="http://schemas.microsoft.com/sharepoint/v3/contenttype/forms">
-  <Display>DocumentLibraryForm</Display>
-  <Edit>DocumentLibraryForm</Edit>
-  <New>DocumentLibraryForm</New>
-</FormTemplates>
-</file>
-
-<file path=customXml/item3.xml><?xml version="1.0" encoding="utf-8"?>
 <ct:contentTypeSchema xmlns:ct="http://schemas.microsoft.com/office/2006/metadata/contentType" xmlns:ma="http://schemas.microsoft.com/office/2006/metadata/properties/metaAttributes" ct:_="" ma:_="" ma:contentTypeName="Documento" ma:contentTypeID="0x01010078F39206A2CF5A4ABC97CB140CC9739E" ma:contentTypeVersion="11" ma:contentTypeDescription="Crear nuevo documento." ma:contentTypeScope="" ma:versionID="12465403c76f332818180207640f0f48">
   <xsd:schema xmlns:xsd="http://www.w3.org/2001/XMLSchema" xmlns:xs="http://www.w3.org/2001/XMLSchema" xmlns:p="http://schemas.microsoft.com/office/2006/metadata/properties" xmlns:ns3="ca275adf-f23c-4f32-8513-00429225e3e2" xmlns:ns4="f9befb08-2df1-4632-b5a1-34d03c5a6b99" targetNamespace="http://schemas.microsoft.com/office/2006/metadata/properties" ma:root="true" ma:fieldsID="179d6822a44224ada1faee5c660db659" ns3:_="" ns4:_="">
     <xsd:import namespace="ca275adf-f23c-4f32-8513-00429225e3e2"/>
@@ -2116,25 +2117,24 @@
 </ct:contentTypeSchema>
 </file>
 
-<file path=customXml/itemProps1.xml><?xml version="1.0" encoding="utf-8"?>
-<ds:datastoreItem xmlns:ds="http://schemas.openxmlformats.org/officeDocument/2006/customXml" ds:itemID="{2D06D69A-DAAE-46A1-A626-096F3BCAC11A}">
-  <ds:schemaRefs>
-    <ds:schemaRef ds:uri="http://schemas.microsoft.com/office/2006/metadata/properties"/>
-    <ds:schemaRef ds:uri="http://schemas.microsoft.com/office/infopath/2007/PartnerControls"/>
-    <ds:schemaRef ds:uri="ca275adf-f23c-4f32-8513-00429225e3e2"/>
-  </ds:schemaRefs>
-</ds:datastoreItem>
+<file path=customXml/item2.xml><?xml version="1.0" encoding="utf-8"?>
+<?mso-contentType ?>
+<FormTemplates xmlns="http://schemas.microsoft.com/sharepoint/v3/contenttype/forms">
+  <Display>DocumentLibraryForm</Display>
+  <Edit>DocumentLibraryForm</Edit>
+  <New>DocumentLibraryForm</New>
+</FormTemplates>
 </file>
 
-<file path=customXml/itemProps2.xml><?xml version="1.0" encoding="utf-8"?>
-<ds:datastoreItem xmlns:ds="http://schemas.openxmlformats.org/officeDocument/2006/customXml" ds:itemID="{F7B2B692-3288-46B3-9620-E0864236F5AB}">
-  <ds:schemaRefs>
-    <ds:schemaRef ds:uri="http://schemas.microsoft.com/sharepoint/v3/contenttype/forms"/>
-  </ds:schemaRefs>
-</ds:datastoreItem>
+<file path=customXml/item3.xml><?xml version="1.0" encoding="utf-8"?>
+<p:properties xmlns:p="http://schemas.microsoft.com/office/2006/metadata/properties" xmlns:xsi="http://www.w3.org/2001/XMLSchema-instance" xmlns:pc="http://schemas.microsoft.com/office/infopath/2007/PartnerControls">
+  <documentManagement>
+    <_activity xmlns="ca275adf-f23c-4f32-8513-00429225e3e2" xsi:nil="true"/>
+  </documentManagement>
+</p:properties>
 </file>
 
-<file path=customXml/itemProps3.xml><?xml version="1.0" encoding="utf-8"?>
+<file path=customXml/itemProps1.xml><?xml version="1.0" encoding="utf-8"?>
 <ds:datastoreItem xmlns:ds="http://schemas.openxmlformats.org/officeDocument/2006/customXml" ds:itemID="{93F693AB-DA8D-4B1E-95BE-D038A51F906E}">
   <ds:schemaRefs>
     <ds:schemaRef ds:uri="http://schemas.microsoft.com/office/2006/metadata/contentType"/>
@@ -2151,4 +2151,22 @@
     <ds:schemaRef ds:uri="http://schemas.microsoft.com/internal/obd"/>
   </ds:schemaRefs>
 </ds:datastoreItem>
+</file>
+
+<file path=customXml/itemProps2.xml><?xml version="1.0" encoding="utf-8"?>
+<ds:datastoreItem xmlns:ds="http://schemas.openxmlformats.org/officeDocument/2006/customXml" ds:itemID="{F7B2B692-3288-46B3-9620-E0864236F5AB}">
+  <ds:schemaRefs>
+    <ds:schemaRef ds:uri="http://schemas.microsoft.com/sharepoint/v3/contenttype/forms"/>
+  </ds:schemaRefs>
+</ds:datastoreItem>
+</file>
+
+<file path=customXml/itemProps3.xml><?xml version="1.0" encoding="utf-8"?>
+<ds:datastoreItem xmlns:ds="http://schemas.openxmlformats.org/officeDocument/2006/customXml" ds:itemID="{2D06D69A-DAAE-46A1-A626-096F3BCAC11A}">
+  <ds:schemaRefs>
+    <ds:schemaRef ds:uri="http://schemas.microsoft.com/office/2006/metadata/properties"/>
+    <ds:schemaRef ds:uri="http://schemas.microsoft.com/office/infopath/2007/PartnerControls"/>
+    <ds:schemaRef ds:uri="ca275adf-f23c-4f32-8513-00429225e3e2"/>
+  </ds:schemaRefs>
+</ds:datastoreItem>
 </file>
</xml_diff>